<commit_message>
Finalized Portfolio and rest
</commit_message>
<xml_diff>
--- a/4.MONITORING AND CONTROLLING PHASE/Guideline/Admin PHP/Admin(PHP) Guide.docx
+++ b/4.MONITORING AND CONTROLLING PHASE/Guideline/Admin PHP/Admin(PHP) Guide.docx
@@ -40,22 +40,13 @@
       <w:r>
         <w:rPr>
           <w:noProof/>
-          <w:color w:val="000000"/>
           <w:lang w:bidi="ne-NP"/>
         </w:rPr>
         <w:drawing>
-          <wp:anchor distT="0" distB="0" distL="114300" distR="114300" simplePos="0" relativeHeight="251651072" behindDoc="0" locked="0" layoutInCell="1" allowOverlap="1" wp14:anchorId="31936DF0" wp14:editId="7FED5F29">
-            <wp:simplePos x="0" y="0"/>
-            <wp:positionH relativeFrom="column">
-              <wp:posOffset>-6350</wp:posOffset>
-            </wp:positionH>
-            <wp:positionV relativeFrom="paragraph">
-              <wp:posOffset>5715</wp:posOffset>
-            </wp:positionV>
-            <wp:extent cx="5943600" cy="3754120"/>
+          <wp:inline distT="0" distB="0" distL="0" distR="0">
+            <wp:extent cx="5943600" cy="2685415"/>
             <wp:effectExtent l="0" t="0" r="0" b="0"/>
-            <wp:wrapNone/>
-            <wp:docPr id="2" name="Picture 2"/>
+            <wp:docPr id="1" name="Picture 1"/>
             <wp:cNvGraphicFramePr>
               <a:graphicFrameLocks xmlns:a="http://schemas.openxmlformats.org/drawingml/2006/main" noChangeAspect="1"/>
             </wp:cNvGraphicFramePr>
@@ -63,7 +54,7 @@
               <a:graphicData uri="http://schemas.openxmlformats.org/drawingml/2006/picture">
                 <pic:pic xmlns:pic="http://schemas.openxmlformats.org/drawingml/2006/picture">
                   <pic:nvPicPr>
-                    <pic:cNvPr id="1" name="HomepageScreenshot.png"/>
+                    <pic:cNvPr id="1" name="Homepage.jpeg"/>
                     <pic:cNvPicPr/>
                   </pic:nvPicPr>
                   <pic:blipFill>
@@ -81,7 +72,7 @@
                   <pic:spPr>
                     <a:xfrm>
                       <a:off x="0" y="0"/>
-                      <a:ext cx="5943600" cy="3754120"/>
+                      <a:ext cx="5943600" cy="2685415"/>
                     </a:xfrm>
                     <a:prstGeom prst="rect">
                       <a:avLst/>
@@ -90,85 +81,9 @@
                 </pic:pic>
               </a:graphicData>
             </a:graphic>
-            <wp14:sizeRelH relativeFrom="page">
-              <wp14:pctWidth>0</wp14:pctWidth>
-            </wp14:sizeRelH>
-            <wp14:sizeRelV relativeFrom="page">
-              <wp14:pctHeight>0</wp14:pctHeight>
-            </wp14:sizeRelV>
-          </wp:anchor>
+          </wp:inline>
         </w:drawing>
       </w:r>
-    </w:p>
-    <w:p>
-      <w:pPr>
-        <w:pStyle w:val="ListParagraph"/>
-      </w:pPr>
-    </w:p>
-    <w:p>
-      <w:pPr>
-        <w:pStyle w:val="ListParagraph"/>
-      </w:pPr>
-    </w:p>
-    <w:p>
-      <w:pPr>
-        <w:pStyle w:val="ListParagraph"/>
-      </w:pPr>
-    </w:p>
-    <w:p>
-      <w:pPr>
-        <w:pStyle w:val="ListParagraph"/>
-      </w:pPr>
-    </w:p>
-    <w:p>
-      <w:pPr>
-        <w:pStyle w:val="ListParagraph"/>
-      </w:pPr>
-    </w:p>
-    <w:p>
-      <w:pPr>
-        <w:pStyle w:val="ListParagraph"/>
-      </w:pPr>
-    </w:p>
-    <w:p>
-      <w:pPr>
-        <w:pStyle w:val="ListParagraph"/>
-      </w:pPr>
-    </w:p>
-    <w:p>
-      <w:pPr>
-        <w:pStyle w:val="ListParagraph"/>
-      </w:pPr>
-    </w:p>
-    <w:p>
-      <w:pPr>
-        <w:pStyle w:val="ListParagraph"/>
-      </w:pPr>
-    </w:p>
-    <w:p>
-      <w:pPr>
-        <w:pStyle w:val="ListParagraph"/>
-      </w:pPr>
-    </w:p>
-    <w:p>
-      <w:pPr>
-        <w:pStyle w:val="ListParagraph"/>
-      </w:pPr>
-    </w:p>
-    <w:p>
-      <w:pPr>
-        <w:pStyle w:val="ListParagraph"/>
-      </w:pPr>
-    </w:p>
-    <w:p>
-      <w:pPr>
-        <w:pStyle w:val="ListParagraph"/>
-      </w:pPr>
-    </w:p>
-    <w:p>
-      <w:pPr>
-        <w:pStyle w:val="ListParagraph"/>
-      </w:pPr>
     </w:p>
     <w:p>
       <w:pPr>
@@ -363,6 +278,7 @@
         </w:numPr>
       </w:pPr>
       <w:r>
+        <w:lastRenderedPageBreak/>
         <w:t xml:space="preserve">Once the correct admin login credentials are filled, </w:t>
       </w:r>
       <w:r>
@@ -379,25 +295,16 @@
       <w:pPr>
         <w:pStyle w:val="ListParagraph"/>
       </w:pPr>
-      <w:bookmarkStart w:id="0" w:name="_GoBack"/>
       <w:r>
         <w:rPr>
           <w:noProof/>
           <w:lang w:bidi="ne-NP"/>
         </w:rPr>
         <w:drawing>
-          <wp:anchor distT="0" distB="0" distL="114300" distR="114300" simplePos="0" relativeHeight="251652096" behindDoc="0" locked="0" layoutInCell="1" allowOverlap="1">
-            <wp:simplePos x="0" y="0"/>
-            <wp:positionH relativeFrom="column">
-              <wp:posOffset>76200</wp:posOffset>
-            </wp:positionH>
-            <wp:positionV relativeFrom="paragraph">
-              <wp:posOffset>9525</wp:posOffset>
-            </wp:positionV>
-            <wp:extent cx="5943600" cy="2713990"/>
+          <wp:inline distT="0" distB="0" distL="0" distR="0">
+            <wp:extent cx="5943600" cy="2560320"/>
             <wp:effectExtent l="0" t="0" r="0" b="0"/>
-            <wp:wrapNone/>
-            <wp:docPr id="3" name="Picture 3" descr="C:\Users\DELL\Documents\Portfolio Team Project\Team-Portfolio\3.EXECUTION PHASE\Pictorials\Admin (PHP)\Testing Admin PHP\Admin_dashboard.png"/>
+            <wp:docPr id="10" name="Picture 10"/>
             <wp:cNvGraphicFramePr>
               <a:graphicFrameLocks xmlns:a="http://schemas.openxmlformats.org/drawingml/2006/main" noChangeAspect="1"/>
             </wp:cNvGraphicFramePr>
@@ -405,10 +312,8 @@
               <a:graphicData uri="http://schemas.openxmlformats.org/drawingml/2006/picture">
                 <pic:pic xmlns:pic="http://schemas.openxmlformats.org/drawingml/2006/picture">
                   <pic:nvPicPr>
-                    <pic:cNvPr id="0" name="Picture 1" descr="C:\Users\DELL\Documents\Portfolio Team Project\Team-Portfolio\3.EXECUTION PHASE\Pictorials\Admin (PHP)\Testing Admin PHP\Admin_dashboard.png"/>
-                    <pic:cNvPicPr>
-                      <a:picLocks noChangeAspect="1" noChangeArrowheads="1"/>
-                    </pic:cNvPicPr>
+                    <pic:cNvPr id="10" name="Admin Panel.jpeg"/>
+                    <pic:cNvPicPr/>
                   </pic:nvPicPr>
                   <pic:blipFill>
                     <a:blip r:embed="rId7" cstate="print">
@@ -418,102 +323,25 @@
                         </a:ext>
                       </a:extLst>
                     </a:blip>
-                    <a:srcRect/>
                     <a:stretch>
                       <a:fillRect/>
                     </a:stretch>
                   </pic:blipFill>
-                  <pic:spPr bwMode="auto">
+                  <pic:spPr>
                     <a:xfrm>
                       <a:off x="0" y="0"/>
-                      <a:ext cx="5943600" cy="2713990"/>
+                      <a:ext cx="5943600" cy="2560320"/>
                     </a:xfrm>
                     <a:prstGeom prst="rect">
                       <a:avLst/>
                     </a:prstGeom>
-                    <a:noFill/>
-                    <a:ln>
-                      <a:noFill/>
-                    </a:ln>
                   </pic:spPr>
                 </pic:pic>
               </a:graphicData>
             </a:graphic>
-            <wp14:sizeRelH relativeFrom="page">
-              <wp14:pctWidth>0</wp14:pctWidth>
-            </wp14:sizeRelH>
-            <wp14:sizeRelV relativeFrom="page">
-              <wp14:pctHeight>0</wp14:pctHeight>
-            </wp14:sizeRelV>
-          </wp:anchor>
+          </wp:inline>
         </w:drawing>
       </w:r>
-      <w:bookmarkEnd w:id="0"/>
-    </w:p>
-    <w:p>
-      <w:pPr>
-        <w:pStyle w:val="ListParagraph"/>
-      </w:pPr>
-    </w:p>
-    <w:p>
-      <w:pPr>
-        <w:pStyle w:val="ListParagraph"/>
-      </w:pPr>
-    </w:p>
-    <w:p>
-      <w:pPr>
-        <w:pStyle w:val="ListParagraph"/>
-      </w:pPr>
-    </w:p>
-    <w:p>
-      <w:pPr>
-        <w:pStyle w:val="ListParagraph"/>
-      </w:pPr>
-    </w:p>
-    <w:p>
-      <w:pPr>
-        <w:pStyle w:val="ListParagraph"/>
-      </w:pPr>
-    </w:p>
-    <w:p>
-      <w:pPr>
-        <w:pStyle w:val="ListParagraph"/>
-      </w:pPr>
-    </w:p>
-    <w:p>
-      <w:pPr>
-        <w:pStyle w:val="ListParagraph"/>
-      </w:pPr>
-    </w:p>
-    <w:p>
-      <w:pPr>
-        <w:pStyle w:val="ListParagraph"/>
-      </w:pPr>
-    </w:p>
-    <w:p>
-      <w:pPr>
-        <w:pStyle w:val="ListParagraph"/>
-      </w:pPr>
-    </w:p>
-    <w:p>
-      <w:pPr>
-        <w:pStyle w:val="ListParagraph"/>
-      </w:pPr>
-    </w:p>
-    <w:p>
-      <w:pPr>
-        <w:pStyle w:val="ListParagraph"/>
-      </w:pPr>
-    </w:p>
-    <w:p>
-      <w:pPr>
-        <w:pStyle w:val="ListParagraph"/>
-      </w:pPr>
-    </w:p>
-    <w:p>
-      <w:pPr>
-        <w:pStyle w:val="ListParagraph"/>
-      </w:pPr>
     </w:p>
     <w:p/>
     <w:p>
@@ -543,18 +371,10 @@
           <w:lang w:bidi="ne-NP"/>
         </w:rPr>
         <w:drawing>
-          <wp:anchor distT="0" distB="0" distL="114300" distR="114300" simplePos="0" relativeHeight="251655168" behindDoc="0" locked="0" layoutInCell="1" allowOverlap="1">
-            <wp:simplePos x="0" y="0"/>
-            <wp:positionH relativeFrom="column">
-              <wp:posOffset>-6350</wp:posOffset>
-            </wp:positionH>
-            <wp:positionV relativeFrom="paragraph">
-              <wp:posOffset>135890</wp:posOffset>
-            </wp:positionV>
-            <wp:extent cx="5943600" cy="2725096"/>
+          <wp:inline distT="0" distB="0" distL="0" distR="0">
+            <wp:extent cx="5943600" cy="2687955"/>
             <wp:effectExtent l="0" t="0" r="0" b="0"/>
-            <wp:wrapNone/>
-            <wp:docPr id="5" name="Picture 5" descr="C:\Users\DELL\Documents\Portfolio Team Project\Team-Portfolio\3.EXECUTION PHASE\Pictorials\Admin (PHP)\Testing Admin PHP\Admin_traderapproval.png"/>
+            <wp:docPr id="11" name="Picture 11"/>
             <wp:cNvGraphicFramePr>
               <a:graphicFrameLocks xmlns:a="http://schemas.openxmlformats.org/drawingml/2006/main" noChangeAspect="1"/>
             </wp:cNvGraphicFramePr>
@@ -562,10 +382,8 @@
               <a:graphicData uri="http://schemas.openxmlformats.org/drawingml/2006/picture">
                 <pic:pic xmlns:pic="http://schemas.openxmlformats.org/drawingml/2006/picture">
                   <pic:nvPicPr>
-                    <pic:cNvPr id="0" name="Picture 2" descr="C:\Users\DELL\Documents\Portfolio Team Project\Team-Portfolio\3.EXECUTION PHASE\Pictorials\Admin (PHP)\Testing Admin PHP\Admin_traderapproval.png"/>
-                    <pic:cNvPicPr>
-                      <a:picLocks noChangeAspect="1" noChangeArrowheads="1"/>
-                    </pic:cNvPicPr>
+                    <pic:cNvPr id="11" name="Admin_Approval.png"/>
+                    <pic:cNvPicPr/>
                   </pic:nvPicPr>
                   <pic:blipFill>
                     <a:blip r:embed="rId8" cstate="print">
@@ -575,34 +393,23 @@
                         </a:ext>
                       </a:extLst>
                     </a:blip>
-                    <a:srcRect/>
                     <a:stretch>
                       <a:fillRect/>
                     </a:stretch>
                   </pic:blipFill>
-                  <pic:spPr bwMode="auto">
+                  <pic:spPr>
                     <a:xfrm>
                       <a:off x="0" y="0"/>
-                      <a:ext cx="5943600" cy="2725096"/>
+                      <a:ext cx="5943600" cy="2687955"/>
                     </a:xfrm>
                     <a:prstGeom prst="rect">
                       <a:avLst/>
                     </a:prstGeom>
-                    <a:noFill/>
-                    <a:ln>
-                      <a:noFill/>
-                    </a:ln>
                   </pic:spPr>
                 </pic:pic>
               </a:graphicData>
             </a:graphic>
-            <wp14:sizeRelH relativeFrom="page">
-              <wp14:pctWidth>0</wp14:pctWidth>
-            </wp14:sizeRelH>
-            <wp14:sizeRelV relativeFrom="page">
-              <wp14:pctHeight>0</wp14:pctHeight>
-            </wp14:sizeRelV>
-          </wp:anchor>
+          </wp:inline>
         </w:drawing>
       </w:r>
     </w:p>
@@ -624,11 +431,7 @@
         </w:numPr>
       </w:pPr>
       <w:r>
-        <w:lastRenderedPageBreak/>
-        <w:t xml:space="preserve">You </w:t>
-      </w:r>
-      <w:r>
-        <w:t>can view all the registered customers after clicking on the Customer tab on the left side.</w:t>
+        <w:t>You can view all the registered customers after clicking on the Customer tab on the left side.</w:t>
       </w:r>
     </w:p>
     <w:p>
@@ -649,18 +452,10 @@
           <w:lang w:bidi="ne-NP"/>
         </w:rPr>
         <w:drawing>
-          <wp:anchor distT="0" distB="0" distL="114300" distR="114300" simplePos="0" relativeHeight="251656192" behindDoc="0" locked="0" layoutInCell="1" allowOverlap="1">
-            <wp:simplePos x="0" y="0"/>
-            <wp:positionH relativeFrom="column">
-              <wp:posOffset>222250</wp:posOffset>
-            </wp:positionH>
-            <wp:positionV relativeFrom="paragraph">
-              <wp:posOffset>76835</wp:posOffset>
-            </wp:positionV>
-            <wp:extent cx="5943600" cy="2564068"/>
+          <wp:inline distT="0" distB="0" distL="0" distR="0">
+            <wp:extent cx="5943600" cy="2700655"/>
             <wp:effectExtent l="0" t="0" r="0" b="0"/>
-            <wp:wrapNone/>
-            <wp:docPr id="6" name="Picture 6" descr="C:\Users\DELL\Documents\Portfolio Team Project\Team-Portfolio\3.EXECUTION PHASE\Pictorials\Admin (PHP)\Testing Admin PHP\Admin_customer.png"/>
+            <wp:docPr id="12" name="Picture 12"/>
             <wp:cNvGraphicFramePr>
               <a:graphicFrameLocks xmlns:a="http://schemas.openxmlformats.org/drawingml/2006/main" noChangeAspect="1"/>
             </wp:cNvGraphicFramePr>
@@ -668,10 +463,8 @@
               <a:graphicData uri="http://schemas.openxmlformats.org/drawingml/2006/picture">
                 <pic:pic xmlns:pic="http://schemas.openxmlformats.org/drawingml/2006/picture">
                   <pic:nvPicPr>
-                    <pic:cNvPr id="0" name="Picture 3" descr="C:\Users\DELL\Documents\Portfolio Team Project\Team-Portfolio\3.EXECUTION PHASE\Pictorials\Admin (PHP)\Testing Admin PHP\Admin_customer.png"/>
-                    <pic:cNvPicPr>
-                      <a:picLocks noChangeAspect="1" noChangeArrowheads="1"/>
-                    </pic:cNvPicPr>
+                    <pic:cNvPr id="12" name="Customers.png"/>
+                    <pic:cNvPicPr/>
                   </pic:nvPicPr>
                   <pic:blipFill>
                     <a:blip r:embed="rId9" cstate="print">
@@ -681,34 +474,23 @@
                         </a:ext>
                       </a:extLst>
                     </a:blip>
-                    <a:srcRect/>
                     <a:stretch>
                       <a:fillRect/>
                     </a:stretch>
                   </pic:blipFill>
-                  <pic:spPr bwMode="auto">
+                  <pic:spPr>
                     <a:xfrm>
                       <a:off x="0" y="0"/>
-                      <a:ext cx="5943600" cy="2564068"/>
+                      <a:ext cx="5943600" cy="2700655"/>
                     </a:xfrm>
                     <a:prstGeom prst="rect">
                       <a:avLst/>
                     </a:prstGeom>
-                    <a:noFill/>
-                    <a:ln>
-                      <a:noFill/>
-                    </a:ln>
                   </pic:spPr>
                 </pic:pic>
               </a:graphicData>
             </a:graphic>
-            <wp14:sizeRelH relativeFrom="page">
-              <wp14:pctWidth>0</wp14:pctWidth>
-            </wp14:sizeRelH>
-            <wp14:sizeRelV relativeFrom="page">
-              <wp14:pctHeight>0</wp14:pctHeight>
-            </wp14:sizeRelV>
-          </wp:anchor>
+          </wp:inline>
         </w:drawing>
       </w:r>
     </w:p>
@@ -805,18 +587,10 @@
           <w:lang w:bidi="ne-NP"/>
         </w:rPr>
         <w:drawing>
-          <wp:anchor distT="0" distB="0" distL="114300" distR="114300" simplePos="0" relativeHeight="251658240" behindDoc="0" locked="0" layoutInCell="1" allowOverlap="1">
-            <wp:simplePos x="0" y="0"/>
-            <wp:positionH relativeFrom="column">
-              <wp:posOffset>0</wp:posOffset>
-            </wp:positionH>
-            <wp:positionV relativeFrom="paragraph">
-              <wp:posOffset>16510</wp:posOffset>
-            </wp:positionV>
-            <wp:extent cx="5943600" cy="2675255"/>
+          <wp:inline distT="0" distB="0" distL="0" distR="0">
+            <wp:extent cx="5943600" cy="2679065"/>
             <wp:effectExtent l="0" t="0" r="0" b="0"/>
-            <wp:wrapNone/>
-            <wp:docPr id="7" name="Picture 7" descr="C:\Users\DELL\Documents\Portfolio Team Project\Team-Portfolio\3.EXECUTION PHASE\Pictorials\Admin (PHP)\Testing Admin PHP\Admin_Userqueries.png"/>
+            <wp:docPr id="13" name="Picture 13"/>
             <wp:cNvGraphicFramePr>
               <a:graphicFrameLocks xmlns:a="http://schemas.openxmlformats.org/drawingml/2006/main" noChangeAspect="1"/>
             </wp:cNvGraphicFramePr>
@@ -824,10 +598,8 @@
               <a:graphicData uri="http://schemas.openxmlformats.org/drawingml/2006/picture">
                 <pic:pic xmlns:pic="http://schemas.openxmlformats.org/drawingml/2006/picture">
                   <pic:nvPicPr>
-                    <pic:cNvPr id="0" name="Picture 4" descr="C:\Users\DELL\Documents\Portfolio Team Project\Team-Portfolio\3.EXECUTION PHASE\Pictorials\Admin (PHP)\Testing Admin PHP\Admin_Userqueries.png"/>
-                    <pic:cNvPicPr>
-                      <a:picLocks noChangeAspect="1" noChangeArrowheads="1"/>
-                    </pic:cNvPicPr>
+                    <pic:cNvPr id="13" name="Admin_Userqueries.png"/>
+                    <pic:cNvPicPr/>
                   </pic:nvPicPr>
                   <pic:blipFill>
                     <a:blip r:embed="rId10" cstate="print">
@@ -837,43 +609,52 @@
                         </a:ext>
                       </a:extLst>
                     </a:blip>
-                    <a:srcRect/>
                     <a:stretch>
                       <a:fillRect/>
                     </a:stretch>
                   </pic:blipFill>
-                  <pic:spPr bwMode="auto">
+                  <pic:spPr>
                     <a:xfrm>
                       <a:off x="0" y="0"/>
-                      <a:ext cx="5943600" cy="2675255"/>
+                      <a:ext cx="5943600" cy="2679065"/>
                     </a:xfrm>
                     <a:prstGeom prst="rect">
                       <a:avLst/>
                     </a:prstGeom>
-                    <a:noFill/>
-                    <a:ln>
-                      <a:noFill/>
-                    </a:ln>
                   </pic:spPr>
                 </pic:pic>
               </a:graphicData>
             </a:graphic>
-            <wp14:sizeRelH relativeFrom="page">
-              <wp14:pctWidth>0</wp14:pctWidth>
-            </wp14:sizeRelH>
-            <wp14:sizeRelV relativeFrom="page">
-              <wp14:pctHeight>0</wp14:pctHeight>
-            </wp14:sizeRelV>
-          </wp:anchor>
+          </wp:inline>
         </w:drawing>
       </w:r>
     </w:p>
-    <w:p>
-      <w:pPr>
-        <w:pStyle w:val="ListParagraph"/>
-      </w:pPr>
-    </w:p>
     <w:p/>
+    <w:p>
+      <w:pPr>
+        <w:pStyle w:val="ListParagraph"/>
+      </w:pPr>
+    </w:p>
+    <w:p>
+      <w:pPr>
+        <w:pStyle w:val="ListParagraph"/>
+      </w:pPr>
+    </w:p>
+    <w:p>
+      <w:pPr>
+        <w:pStyle w:val="ListParagraph"/>
+      </w:pPr>
+    </w:p>
+    <w:p>
+      <w:pPr>
+        <w:pStyle w:val="ListParagraph"/>
+      </w:pPr>
+    </w:p>
+    <w:p>
+      <w:pPr>
+        <w:pStyle w:val="ListParagraph"/>
+      </w:pPr>
+    </w:p>
     <w:p>
       <w:pPr>
         <w:pStyle w:val="ListParagraph"/>
@@ -992,7 +773,7 @@
                     </pic:cNvPicPr>
                   </pic:nvPicPr>
                   <pic:blipFill>
-                    <a:blip r:embed="rId7" cstate="print">
+                    <a:blip r:embed="rId11" cstate="print">
                       <a:extLst>
                         <a:ext uri="{28A0092B-C50C-407E-A947-70E740481C1C}">
                           <a14:useLocalDpi xmlns:a14="http://schemas.microsoft.com/office/drawing/2010/main" val="0"/>
@@ -1101,7 +882,10 @@
         <w:pStyle w:val="ListParagraph"/>
       </w:pPr>
     </w:p>
-    <w:p/>
+    <w:p>
+      <w:bookmarkStart w:id="0" w:name="_GoBack"/>
+      <w:bookmarkEnd w:id="0"/>
+    </w:p>
     <w:p>
       <w:pPr>
         <w:pStyle w:val="ListParagraph"/>
@@ -1141,7 +925,7 @@
                     </pic:cNvPicPr>
                   </pic:nvPicPr>
                   <pic:blipFill>
-                    <a:blip r:embed="rId7" cstate="print">
+                    <a:blip r:embed="rId11" cstate="print">
                       <a:extLst>
                         <a:ext uri="{28A0092B-C50C-407E-A947-70E740481C1C}">
                           <a14:useLocalDpi xmlns:a14="http://schemas.microsoft.com/office/drawing/2010/main" val="0"/>

</xml_diff>